<commit_message>
Updated WorkWithAWS.docx after new deployment
</commit_message>
<xml_diff>
--- a/docs/TechNodes/WorkWithAWS.docx
+++ b/docs/TechNodes/WorkWithAWS.docx
@@ -1,6 +1,6 @@
 
 <file path=word/document.xml><?xml version="1.0" encoding="utf-8"?>
-<w:document xmlns:wpc="http://schemas.microsoft.com/office/word/2010/wordprocessingCanvas" xmlns:cx="http://schemas.microsoft.com/office/drawing/2014/chartex" xmlns:cx1="http://schemas.microsoft.com/office/drawing/2015/9/8/chartex" xmlns:cx2="http://schemas.microsoft.com/office/drawing/2015/10/21/chartex" xmlns:cx3="http://schemas.microsoft.com/office/drawing/2016/5/9/chartex" xmlns:cx4="http://schemas.microsoft.com/office/drawing/2016/5/10/chartex" xmlns:cx5="http://schemas.microsoft.com/office/drawing/2016/5/11/chartex" xmlns:cx6="http://schemas.microsoft.com/office/drawing/2016/5/12/chartex" xmlns:cx7="http://schemas.microsoft.com/office/drawing/2016/5/13/chartex" xmlns:cx8="http://schemas.microsoft.com/office/drawing/2016/5/14/chartex" xmlns:mc="http://schemas.openxmlformats.org/markup-compatibility/2006" xmlns:aink="http://schemas.microsoft.com/office/drawing/2016/ink" xmlns:am3d="http://schemas.microsoft.com/office/drawing/2017/model3d" xmlns:o="urn:schemas-microsoft-com:office:office" xmlns:oel="http://schemas.microsoft.com/office/2019/extlst" xmlns:r="http://schemas.openxmlformats.org/officeDocument/2006/relationships" xmlns:m="http://schemas.openxmlformats.org/officeDocument/2006/math" xmlns:v="urn:schemas-microsoft-com:vml" xmlns:wp14="http://schemas.microsoft.com/office/word/2010/wordprocessingDrawing" xmlns:wp="http://schemas.openxmlformats.org/drawingml/2006/wordprocessingDrawing" xmlns:w10="urn:schemas-microsoft-com:office:word" xmlns:w="http://schemas.openxmlformats.org/wordprocessingml/2006/main" xmlns:w14="http://schemas.microsoft.com/office/word/2010/wordml" xmlns:w15="http://schemas.microsoft.com/office/word/2012/wordml" xmlns:w16cex="http://schemas.microsoft.com/office/word/2018/wordml/cex" xmlns:w16cid="http://schemas.microsoft.com/office/word/2016/wordml/cid" xmlns:w16="http://schemas.microsoft.com/office/word/2018/wordml" xmlns:w16sdtdh="http://schemas.microsoft.com/office/word/2020/wordml/sdtdatahash" xmlns:w16se="http://schemas.microsoft.com/office/word/2015/wordml/symex" xmlns:wpg="http://schemas.microsoft.com/office/word/2010/wordprocessingGroup" xmlns:wpi="http://schemas.microsoft.com/office/word/2010/wordprocessingInk" xmlns:wne="http://schemas.microsoft.com/office/word/2006/wordml" xmlns:wps="http://schemas.microsoft.com/office/word/2010/wordprocessingShape" mc:Ignorable="w14 w15 w16se w16cid w16 w16cex w16sdtdh wp14">
+<w:document xmlns:wpc="http://schemas.microsoft.com/office/word/2010/wordprocessingCanvas" xmlns:cx="http://schemas.microsoft.com/office/drawing/2014/chartex" xmlns:cx1="http://schemas.microsoft.com/office/drawing/2015/9/8/chartex" xmlns:cx2="http://schemas.microsoft.com/office/drawing/2015/10/21/chartex" xmlns:cx3="http://schemas.microsoft.com/office/drawing/2016/5/9/chartex" xmlns:cx4="http://schemas.microsoft.com/office/drawing/2016/5/10/chartex" xmlns:cx5="http://schemas.microsoft.com/office/drawing/2016/5/11/chartex" xmlns:cx6="http://schemas.microsoft.com/office/drawing/2016/5/12/chartex" xmlns:cx7="http://schemas.microsoft.com/office/drawing/2016/5/13/chartex" xmlns:cx8="http://schemas.microsoft.com/office/drawing/2016/5/14/chartex" xmlns:mc="http://schemas.openxmlformats.org/markup-compatibility/2006" xmlns:aink="http://schemas.microsoft.com/office/drawing/2016/ink" xmlns:am3d="http://schemas.microsoft.com/office/drawing/2017/model3d" xmlns:o="urn:schemas-microsoft-com:office:office" xmlns:oel="http://schemas.microsoft.com/office/2019/extlst" xmlns:r="http://schemas.openxmlformats.org/officeDocument/2006/relationships" xmlns:m="http://schemas.openxmlformats.org/officeDocument/2006/math" xmlns:v="urn:schemas-microsoft-com:vml" xmlns:wp14="http://schemas.microsoft.com/office/word/2010/wordprocessingDrawing" xmlns:wp="http://schemas.openxmlformats.org/drawingml/2006/wordprocessingDrawing" xmlns:w10="urn:schemas-microsoft-com:office:word" xmlns:w="http://schemas.openxmlformats.org/wordprocessingml/2006/main" xmlns:w14="http://schemas.microsoft.com/office/word/2010/wordml" xmlns:w15="http://schemas.microsoft.com/office/word/2012/wordml" xmlns:w16cex="http://schemas.microsoft.com/office/word/2018/wordml/cex" xmlns:w16cid="http://schemas.microsoft.com/office/word/2016/wordml/cid" xmlns:w16="http://schemas.microsoft.com/office/word/2018/wordml" xmlns:w16du="http://schemas.microsoft.com/office/word/2023/wordml/word16du" xmlns:w16sdtdh="http://schemas.microsoft.com/office/word/2020/wordml/sdtdatahash" xmlns:w16se="http://schemas.microsoft.com/office/word/2015/wordml/symex" xmlns:wpg="http://schemas.microsoft.com/office/word/2010/wordprocessingGroup" xmlns:wpi="http://schemas.microsoft.com/office/word/2010/wordprocessingInk" xmlns:wne="http://schemas.microsoft.com/office/word/2006/wordml" xmlns:wps="http://schemas.microsoft.com/office/word/2010/wordprocessingShape" mc:Ignorable="w14 w15 w16se w16cid w16 w16cex w16sdtdh wp14">
   <w:body>
     <w:p>
       <w:r>
@@ -344,15 +344,7 @@
         </w:numPr>
       </w:pPr>
       <w:r>
-        <w:t xml:space="preserve"> Go to configuration (in the environment, edit </w:t>
-      </w:r>
-      <w:proofErr w:type="gramStart"/>
-      <w:r>
-        <w:t>security)  to</w:t>
-      </w:r>
-      <w:proofErr w:type="gramEnd"/>
-      <w:r>
-        <w:t xml:space="preserve"> add the key pair to the environment</w:t>
+        <w:t xml:space="preserve"> Go to configuration (in the environment, edit security)  to add the key pair to the environment</w:t>
       </w:r>
     </w:p>
     <w:p>
@@ -483,12 +475,10 @@
         <w:t xml:space="preserve"> </w:t>
       </w:r>
       <w:proofErr w:type="spellStart"/>
-      <w:proofErr w:type="gramStart"/>
       <w:r>
         <w:t>A.click</w:t>
       </w:r>
       <w:proofErr w:type="spellEnd"/>
-      <w:proofErr w:type="gramEnd"/>
       <w:r>
         <w:t xml:space="preserve"> upload and deploy in application</w:t>
       </w:r>
@@ -548,12 +538,10 @@
         <w:ind w:left="360"/>
       </w:pPr>
       <w:proofErr w:type="spellStart"/>
-      <w:proofErr w:type="gramStart"/>
       <w:r>
         <w:t>B.download</w:t>
       </w:r>
       <w:proofErr w:type="spellEnd"/>
-      <w:proofErr w:type="gramEnd"/>
       <w:r>
         <w:t xml:space="preserve"> the project from </w:t>
       </w:r>
@@ -634,15 +622,7 @@
       </w:r>
       <w:proofErr w:type="spellEnd"/>
       <w:r>
-        <w:t xml:space="preserve">-dev </w:t>
-      </w:r>
-      <w:proofErr w:type="gramStart"/>
-      <w:r>
-        <w:t>directory(</w:t>
-      </w:r>
-      <w:proofErr w:type="gramEnd"/>
-      <w:r>
-        <w:t xml:space="preserve">sometimes after unzip it extracts a folder which </w:t>
+        <w:t xml:space="preserve">-dev directory(sometimes after unzip it extracts a folder which </w:t>
       </w:r>
       <w:proofErr w:type="spellStart"/>
       <w:r>
@@ -1210,15 +1190,7 @@
     </w:p>
     <w:p>
       <w:r>
-        <w:t>(</w:t>
-      </w:r>
-      <w:proofErr w:type="gramStart"/>
-      <w:r>
-        <w:t>this</w:t>
-      </w:r>
-      <w:proofErr w:type="gramEnd"/>
-      <w:r>
-        <w:t xml:space="preserve"> instance can open directly)</w:t>
+        <w:t>(this instance can open directly)</w:t>
       </w:r>
     </w:p>
     <w:p>
@@ -1382,15 +1354,7 @@
     </w:p>
     <w:p>
       <w:r>
-        <w:t xml:space="preserve">The whole project </w:t>
-      </w:r>
-      <w:proofErr w:type="gramStart"/>
-      <w:r>
-        <w:t>is located in</w:t>
-      </w:r>
-      <w:proofErr w:type="gramEnd"/>
-      <w:r>
-        <w:t xml:space="preserve"> /var/app/current</w:t>
+        <w:t>The whole project is located in /var/app/current</w:t>
       </w:r>
     </w:p>
     <w:p>
@@ -1500,6 +1464,7 @@
       <w:r>
         <w:rPr>
           <w:rFonts w:ascii="Arial Bold" w:hAnsi="Arial Bold" w:cs="Arial Bold"/>
+          <w:noProof/>
         </w:rPr>
         <w:lastRenderedPageBreak/>
         <w:drawing>
@@ -1580,6 +1545,1020 @@
       </w:r>
       <w:proofErr w:type="spellEnd"/>
     </w:p>
+    <w:p>
+      <w:pPr>
+        <w:pBdr>
+          <w:bottom w:val="single" w:sz="6" w:space="1" w:color="auto"/>
+        </w:pBdr>
+        <w:rPr>
+          <w:rFonts w:ascii="Arial Bold" w:hAnsi="Arial Bold" w:cs="Arial Bold"/>
+        </w:rPr>
+      </w:pPr>
+    </w:p>
+    <w:p>
+      <w:pPr>
+        <w:rPr>
+          <w:rFonts w:ascii="Arial Bold" w:hAnsi="Arial Bold" w:cs="Arial Bold"/>
+        </w:rPr>
+      </w:pPr>
+      <w:r>
+        <w:rPr>
+          <w:rFonts w:ascii="Arial Bold" w:hAnsi="Arial Bold" w:cs="Arial Bold"/>
+        </w:rPr>
+        <w:t>2023.5.1</w:t>
+      </w:r>
+    </w:p>
+    <w:p>
+      <w:pPr>
+        <w:rPr>
+          <w:rFonts w:ascii="Arial Bold" w:hAnsi="Arial Bold" w:cs="Arial Bold"/>
+        </w:rPr>
+      </w:pPr>
+      <w:r>
+        <w:rPr>
+          <w:rFonts w:ascii="Arial Bold" w:hAnsi="Arial Bold" w:cs="Arial Bold"/>
+        </w:rPr>
+        <w:t xml:space="preserve">Redeployed </w:t>
+      </w:r>
+      <w:proofErr w:type="spellStart"/>
+      <w:r>
+        <w:rPr>
+          <w:rFonts w:ascii="Arial Bold" w:hAnsi="Arial Bold" w:cs="Arial Bold"/>
+        </w:rPr>
+        <w:t>iMedbot</w:t>
+      </w:r>
+      <w:proofErr w:type="spellEnd"/>
+      <w:r>
+        <w:rPr>
+          <w:rFonts w:ascii="Arial Bold" w:hAnsi="Arial Bold" w:cs="Arial Bold"/>
+        </w:rPr>
+        <w:t xml:space="preserve"> to AWA after we created a lab </w:t>
+      </w:r>
+      <w:proofErr w:type="spellStart"/>
+      <w:r>
+        <w:rPr>
+          <w:rFonts w:ascii="Arial Bold" w:hAnsi="Arial Bold" w:cs="Arial Bold"/>
+        </w:rPr>
+        <w:t>trelloboard</w:t>
+      </w:r>
+      <w:proofErr w:type="spellEnd"/>
+      <w:r>
+        <w:rPr>
+          <w:rFonts w:ascii="Arial Bold" w:hAnsi="Arial Bold" w:cs="Arial Bold"/>
+        </w:rPr>
+        <w:t xml:space="preserve"> space (copied the old board).</w:t>
+      </w:r>
+    </w:p>
+    <w:p>
+      <w:pPr>
+        <w:rPr>
+          <w:rFonts w:ascii="Arial Bold" w:hAnsi="Arial Bold" w:cs="Arial Bold"/>
+        </w:rPr>
+      </w:pPr>
+    </w:p>
+    <w:p>
+      <w:pPr>
+        <w:pStyle w:val="ListParagraph"/>
+        <w:numPr>
+          <w:ilvl w:val="0"/>
+          <w:numId w:val="4"/>
+        </w:numPr>
+        <w:rPr>
+          <w:rFonts w:ascii="Arial Bold" w:hAnsi="Arial Bold" w:cs="Arial Bold"/>
+        </w:rPr>
+      </w:pPr>
+      <w:r>
+        <w:rPr>
+          <w:rFonts w:ascii="Arial Bold" w:hAnsi="Arial Bold" w:cs="Arial Bold"/>
+        </w:rPr>
+        <w:t>We created a new application at AWS.</w:t>
+      </w:r>
+    </w:p>
+    <w:p>
+      <w:pPr>
+        <w:pStyle w:val="ListParagraph"/>
+        <w:numPr>
+          <w:ilvl w:val="0"/>
+          <w:numId w:val="4"/>
+        </w:numPr>
+        <w:rPr>
+          <w:rFonts w:ascii="Arial Bold" w:hAnsi="Arial Bold" w:cs="Arial Bold"/>
+        </w:rPr>
+      </w:pPr>
+      <w:r>
+        <w:rPr>
+          <w:rFonts w:ascii="Arial Bold" w:hAnsi="Arial Bold" w:cs="Arial Bold"/>
+        </w:rPr>
+        <w:lastRenderedPageBreak/>
+        <w:drawing>
+          <wp:inline distT="0" distB="0" distL="0" distR="0" wp14:anchorId="044CADA7" wp14:editId="3C1F9FA8">
+            <wp:extent cx="5943600" cy="2080895"/>
+            <wp:effectExtent l="0" t="0" r="0" b="1905"/>
+            <wp:docPr id="4" name="Picture 4" descr="Graphical user interface, application&#10;&#10;Description automatically generated"/>
+            <wp:cNvGraphicFramePr>
+              <a:graphicFrameLocks xmlns:a="http://schemas.openxmlformats.org/drawingml/2006/main" noChangeAspect="1"/>
+            </wp:cNvGraphicFramePr>
+            <a:graphic xmlns:a="http://schemas.openxmlformats.org/drawingml/2006/main">
+              <a:graphicData uri="http://schemas.openxmlformats.org/drawingml/2006/picture">
+                <pic:pic xmlns:pic="http://schemas.openxmlformats.org/drawingml/2006/picture">
+                  <pic:nvPicPr>
+                    <pic:cNvPr id="4" name="Picture 4" descr="Graphical user interface, application&#10;&#10;Description automatically generated"/>
+                    <pic:cNvPicPr/>
+                  </pic:nvPicPr>
+                  <pic:blipFill>
+                    <a:blip r:embed="rId27"/>
+                    <a:stretch>
+                      <a:fillRect/>
+                    </a:stretch>
+                  </pic:blipFill>
+                  <pic:spPr>
+                    <a:xfrm>
+                      <a:off x="0" y="0"/>
+                      <a:ext cx="5943600" cy="2080895"/>
+                    </a:xfrm>
+                    <a:prstGeom prst="rect">
+                      <a:avLst/>
+                    </a:prstGeom>
+                  </pic:spPr>
+                </pic:pic>
+              </a:graphicData>
+            </a:graphic>
+          </wp:inline>
+        </w:drawing>
+      </w:r>
+    </w:p>
+    <w:p>
+      <w:pPr>
+        <w:pStyle w:val="ListParagraph"/>
+        <w:numPr>
+          <w:ilvl w:val="0"/>
+          <w:numId w:val="4"/>
+        </w:numPr>
+        <w:rPr>
+          <w:rFonts w:ascii="Arial Bold" w:hAnsi="Arial Bold" w:cs="Arial Bold"/>
+        </w:rPr>
+      </w:pPr>
+      <w:r>
+        <w:rPr>
+          <w:rFonts w:ascii="Arial Bold" w:hAnsi="Arial Bold" w:cs="Arial Bold"/>
+        </w:rPr>
+        <w:t>We created a new environment at AWS</w:t>
+      </w:r>
+      <w:r>
+        <w:rPr>
+          <w:rFonts w:ascii="Arial Bold" w:hAnsi="Arial Bold" w:cs="Arial Bold"/>
+        </w:rPr>
+        <w:t>, we choose a larger instance see screenshot below.</w:t>
+      </w:r>
+    </w:p>
+    <w:p>
+      <w:pPr>
+        <w:pStyle w:val="ListParagraph"/>
+        <w:rPr>
+          <w:rFonts w:ascii="Arial Bold" w:hAnsi="Arial Bold" w:cs="Arial Bold"/>
+        </w:rPr>
+      </w:pPr>
+      <w:r>
+        <w:rPr>
+          <w:rFonts w:ascii="Arial Bold" w:hAnsi="Arial Bold" w:cs="Arial Bold"/>
+        </w:rPr>
+        <w:drawing>
+          <wp:inline distT="0" distB="0" distL="0" distR="0" wp14:anchorId="7D6D224E" wp14:editId="1132D419">
+            <wp:extent cx="5943600" cy="4665345"/>
+            <wp:effectExtent l="0" t="0" r="0" b="0"/>
+            <wp:docPr id="3" name="Picture 3" descr="Graphical user interface, text, application, email&#10;&#10;Description automatically generated"/>
+            <wp:cNvGraphicFramePr>
+              <a:graphicFrameLocks xmlns:a="http://schemas.openxmlformats.org/drawingml/2006/main" noChangeAspect="1"/>
+            </wp:cNvGraphicFramePr>
+            <a:graphic xmlns:a="http://schemas.openxmlformats.org/drawingml/2006/main">
+              <a:graphicData uri="http://schemas.openxmlformats.org/drawingml/2006/picture">
+                <pic:pic xmlns:pic="http://schemas.openxmlformats.org/drawingml/2006/picture">
+                  <pic:nvPicPr>
+                    <pic:cNvPr id="3" name="Picture 3" descr="Graphical user interface, text, application, email&#10;&#10;Description automatically generated"/>
+                    <pic:cNvPicPr/>
+                  </pic:nvPicPr>
+                  <pic:blipFill>
+                    <a:blip r:embed="rId28"/>
+                    <a:stretch>
+                      <a:fillRect/>
+                    </a:stretch>
+                  </pic:blipFill>
+                  <pic:spPr>
+                    <a:xfrm>
+                      <a:off x="0" y="0"/>
+                      <a:ext cx="5943600" cy="4665345"/>
+                    </a:xfrm>
+                    <a:prstGeom prst="rect">
+                      <a:avLst/>
+                    </a:prstGeom>
+                  </pic:spPr>
+                </pic:pic>
+              </a:graphicData>
+            </a:graphic>
+          </wp:inline>
+        </w:drawing>
+      </w:r>
+    </w:p>
+    <w:p>
+      <w:pPr>
+        <w:pStyle w:val="ListParagraph"/>
+        <w:rPr>
+          <w:rFonts w:ascii="Arial Bold" w:hAnsi="Arial Bold" w:cs="Arial Bold"/>
+        </w:rPr>
+      </w:pPr>
+      <w:r>
+        <w:rPr>
+          <w:rFonts w:ascii="Arial Bold" w:hAnsi="Arial Bold" w:cs="Arial Bold"/>
+        </w:rPr>
+        <w:t xml:space="preserve">We had problems the first time, and we download the first 100 log and have </w:t>
+      </w:r>
+      <w:proofErr w:type="spellStart"/>
+      <w:r>
+        <w:rPr>
+          <w:rFonts w:ascii="Arial Bold" w:hAnsi="Arial Bold" w:cs="Arial Bold"/>
+        </w:rPr>
+        <w:t>ChapGTP</w:t>
+      </w:r>
+      <w:proofErr w:type="spellEnd"/>
+      <w:r>
+        <w:rPr>
+          <w:rFonts w:ascii="Arial Bold" w:hAnsi="Arial Bold" w:cs="Arial Bold"/>
+        </w:rPr>
+        <w:t xml:space="preserve"> to translate it, and we found the following error:</w:t>
+      </w:r>
+    </w:p>
+    <w:p>
+      <w:pPr>
+        <w:pBdr>
+          <w:top w:val="single" w:sz="2" w:space="0" w:color="D9D9E3"/>
+          <w:left w:val="single" w:sz="2" w:space="0" w:color="D9D9E3"/>
+          <w:bottom w:val="single" w:sz="2" w:space="0" w:color="D9D9E3"/>
+          <w:right w:val="single" w:sz="2" w:space="0" w:color="D9D9E3"/>
+        </w:pBdr>
+        <w:shd w:val="clear" w:color="auto" w:fill="343541"/>
+        <w:spacing w:after="300" w:line="240" w:lineRule="auto"/>
+        <w:rPr>
+          <w:rFonts w:ascii="Söhne" w:eastAsia="Times New Roman" w:hAnsi="Söhne" w:cs="Times New Roman"/>
+          <w:color w:val="FFFFFF"/>
+          <w:sz w:val="27"/>
+          <w:szCs w:val="27"/>
+          <w:lang w:val="en-US"/>
+        </w:rPr>
+      </w:pPr>
+      <w:r>
+        <w:rPr>
+          <w:rFonts w:ascii="Söhne" w:eastAsia="Times New Roman" w:hAnsi="Söhne" w:cs="Times New Roman"/>
+          <w:color w:val="FFFFFF"/>
+          <w:sz w:val="27"/>
+          <w:szCs w:val="27"/>
+          <w:lang w:val="en-US"/>
+        </w:rPr>
+        <w:t xml:space="preserve">Based on the log provided, there is a conflict in the package dependencies of </w:t>
+      </w:r>
+      <w:proofErr w:type="spellStart"/>
+      <w:r>
+        <w:rPr>
+          <w:rFonts w:ascii="Söhne Mono" w:eastAsia="Times New Roman" w:hAnsi="Söhne Mono" w:cs="Courier New"/>
+          <w:b/>
+          <w:bCs/>
+          <w:color w:val="FFFFFF"/>
+          <w:sz w:val="20"/>
+          <w:szCs w:val="20"/>
+          <w:bdr w:val="single" w:sz="2" w:space="0" w:color="D9D9E3" w:frame="1"/>
+          <w:lang w:val="en-US"/>
+        </w:rPr>
+        <w:t>numpy</w:t>
+      </w:r>
+      <w:proofErr w:type="spellEnd"/>
+      <w:r>
+        <w:rPr>
+          <w:rFonts w:ascii="Söhne" w:eastAsia="Times New Roman" w:hAnsi="Söhne" w:cs="Times New Roman"/>
+          <w:color w:val="FFFFFF"/>
+          <w:sz w:val="27"/>
+          <w:szCs w:val="27"/>
+          <w:lang w:val="en-US"/>
+        </w:rPr>
+        <w:t xml:space="preserve">, </w:t>
+      </w:r>
+      <w:proofErr w:type="spellStart"/>
+      <w:r>
+        <w:rPr>
+          <w:rFonts w:ascii="Söhne Mono" w:eastAsia="Times New Roman" w:hAnsi="Söhne Mono" w:cs="Courier New"/>
+          <w:b/>
+          <w:bCs/>
+          <w:color w:val="FFFFFF"/>
+          <w:sz w:val="20"/>
+          <w:szCs w:val="20"/>
+          <w:bdr w:val="single" w:sz="2" w:space="0" w:color="D9D9E3" w:frame="1"/>
+          <w:lang w:val="en-US"/>
+        </w:rPr>
+        <w:t>keras</w:t>
+      </w:r>
+      <w:proofErr w:type="spellEnd"/>
+      <w:r>
+        <w:rPr>
+          <w:rFonts w:ascii="Söhne" w:eastAsia="Times New Roman" w:hAnsi="Söhne" w:cs="Times New Roman"/>
+          <w:color w:val="FFFFFF"/>
+          <w:sz w:val="27"/>
+          <w:szCs w:val="27"/>
+          <w:lang w:val="en-US"/>
+        </w:rPr>
+        <w:t xml:space="preserve">, and </w:t>
+      </w:r>
+      <w:proofErr w:type="spellStart"/>
+      <w:r>
+        <w:rPr>
+          <w:rFonts w:ascii="Söhne Mono" w:eastAsia="Times New Roman" w:hAnsi="Söhne Mono" w:cs="Courier New"/>
+          <w:b/>
+          <w:bCs/>
+          <w:color w:val="FFFFFF"/>
+          <w:sz w:val="20"/>
+          <w:szCs w:val="20"/>
+          <w:bdr w:val="single" w:sz="2" w:space="0" w:color="D9D9E3" w:frame="1"/>
+          <w:lang w:val="en-US"/>
+        </w:rPr>
+        <w:t>tensorflow</w:t>
+      </w:r>
+      <w:proofErr w:type="spellEnd"/>
+      <w:r>
+        <w:rPr>
+          <w:rFonts w:ascii="Söhne" w:eastAsia="Times New Roman" w:hAnsi="Söhne" w:cs="Times New Roman"/>
+          <w:color w:val="FFFFFF"/>
+          <w:sz w:val="27"/>
+          <w:szCs w:val="27"/>
+          <w:lang w:val="en-US"/>
+        </w:rPr>
+        <w:t>. The conflict is caused by the following:</w:t>
+      </w:r>
+    </w:p>
+    <w:p>
+      <w:pPr>
+        <w:numPr>
+          <w:ilvl w:val="0"/>
+          <w:numId w:val="5"/>
+        </w:numPr>
+        <w:pBdr>
+          <w:top w:val="single" w:sz="2" w:space="0" w:color="D9D9E3"/>
+          <w:left w:val="single" w:sz="2" w:space="5" w:color="D9D9E3"/>
+          <w:bottom w:val="single" w:sz="2" w:space="0" w:color="D9D9E3"/>
+          <w:right w:val="single" w:sz="2" w:space="0" w:color="D9D9E3"/>
+        </w:pBdr>
+        <w:shd w:val="clear" w:color="auto" w:fill="343541"/>
+        <w:spacing w:line="240" w:lineRule="auto"/>
+        <w:rPr>
+          <w:rFonts w:ascii="Söhne" w:eastAsia="Times New Roman" w:hAnsi="Söhne" w:cs="Times New Roman"/>
+          <w:color w:val="FFFFFF"/>
+          <w:sz w:val="27"/>
+          <w:szCs w:val="27"/>
+          <w:lang w:val="en-US"/>
+        </w:rPr>
+      </w:pPr>
+      <w:r>
+        <w:rPr>
+          <w:rFonts w:ascii="Söhne" w:eastAsia="Times New Roman" w:hAnsi="Söhne" w:cs="Times New Roman"/>
+          <w:color w:val="FFFFFF"/>
+          <w:sz w:val="27"/>
+          <w:szCs w:val="27"/>
+          <w:lang w:val="en-US"/>
+        </w:rPr>
+        <w:lastRenderedPageBreak/>
+        <w:t xml:space="preserve">The user requested </w:t>
+      </w:r>
+      <w:proofErr w:type="spellStart"/>
+      <w:r>
+        <w:rPr>
+          <w:rFonts w:ascii="Söhne Mono" w:eastAsia="Times New Roman" w:hAnsi="Söhne Mono" w:cs="Courier New"/>
+          <w:b/>
+          <w:bCs/>
+          <w:color w:val="FFFFFF"/>
+          <w:sz w:val="20"/>
+          <w:szCs w:val="20"/>
+          <w:bdr w:val="single" w:sz="2" w:space="0" w:color="D9D9E3" w:frame="1"/>
+          <w:lang w:val="en-US"/>
+        </w:rPr>
+        <w:t>numpy</w:t>
+      </w:r>
+      <w:proofErr w:type="spellEnd"/>
+      <w:r>
+        <w:rPr>
+          <w:rFonts w:ascii="Söhne Mono" w:eastAsia="Times New Roman" w:hAnsi="Söhne Mono" w:cs="Courier New"/>
+          <w:b/>
+          <w:bCs/>
+          <w:color w:val="FFFFFF"/>
+          <w:sz w:val="20"/>
+          <w:szCs w:val="20"/>
+          <w:bdr w:val="single" w:sz="2" w:space="0" w:color="D9D9E3" w:frame="1"/>
+          <w:lang w:val="en-US"/>
+        </w:rPr>
+        <w:t>==1.20</w:t>
+      </w:r>
+    </w:p>
+    <w:p>
+      <w:pPr>
+        <w:numPr>
+          <w:ilvl w:val="0"/>
+          <w:numId w:val="5"/>
+        </w:numPr>
+        <w:pBdr>
+          <w:top w:val="single" w:sz="2" w:space="0" w:color="D9D9E3"/>
+          <w:left w:val="single" w:sz="2" w:space="5" w:color="D9D9E3"/>
+          <w:bottom w:val="single" w:sz="2" w:space="0" w:color="D9D9E3"/>
+          <w:right w:val="single" w:sz="2" w:space="0" w:color="D9D9E3"/>
+        </w:pBdr>
+        <w:shd w:val="clear" w:color="auto" w:fill="343541"/>
+        <w:spacing w:line="240" w:lineRule="auto"/>
+        <w:rPr>
+          <w:rFonts w:ascii="Söhne" w:eastAsia="Times New Roman" w:hAnsi="Söhne" w:cs="Times New Roman"/>
+          <w:color w:val="FFFFFF"/>
+          <w:sz w:val="27"/>
+          <w:szCs w:val="27"/>
+          <w:lang w:val="en-US"/>
+        </w:rPr>
+      </w:pPr>
+      <w:proofErr w:type="spellStart"/>
+      <w:r>
+        <w:rPr>
+          <w:rFonts w:ascii="Söhne Mono" w:eastAsia="Times New Roman" w:hAnsi="Söhne Mono" w:cs="Courier New"/>
+          <w:b/>
+          <w:bCs/>
+          <w:color w:val="FFFFFF"/>
+          <w:sz w:val="20"/>
+          <w:szCs w:val="20"/>
+          <w:bdr w:val="single" w:sz="2" w:space="0" w:color="D9D9E3" w:frame="1"/>
+          <w:lang w:val="en-US"/>
+        </w:rPr>
+        <w:t>keras</w:t>
+      </w:r>
+      <w:proofErr w:type="spellEnd"/>
+      <w:r>
+        <w:rPr>
+          <w:rFonts w:ascii="Söhne Mono" w:eastAsia="Times New Roman" w:hAnsi="Söhne Mono" w:cs="Courier New"/>
+          <w:b/>
+          <w:bCs/>
+          <w:color w:val="FFFFFF"/>
+          <w:sz w:val="20"/>
+          <w:szCs w:val="20"/>
+          <w:bdr w:val="single" w:sz="2" w:space="0" w:color="D9D9E3" w:frame="1"/>
+          <w:lang w:val="en-US"/>
+        </w:rPr>
+        <w:t xml:space="preserve"> 2.4.3</w:t>
+      </w:r>
+      <w:r>
+        <w:rPr>
+          <w:rFonts w:ascii="Söhne" w:eastAsia="Times New Roman" w:hAnsi="Söhne" w:cs="Times New Roman"/>
+          <w:color w:val="FFFFFF"/>
+          <w:sz w:val="27"/>
+          <w:szCs w:val="27"/>
+          <w:lang w:val="en-US"/>
+        </w:rPr>
+        <w:t xml:space="preserve"> depends on </w:t>
+      </w:r>
+      <w:proofErr w:type="spellStart"/>
+      <w:r>
+        <w:rPr>
+          <w:rFonts w:ascii="Söhne Mono" w:eastAsia="Times New Roman" w:hAnsi="Söhne Mono" w:cs="Courier New"/>
+          <w:b/>
+          <w:bCs/>
+          <w:color w:val="FFFFFF"/>
+          <w:sz w:val="20"/>
+          <w:szCs w:val="20"/>
+          <w:bdr w:val="single" w:sz="2" w:space="0" w:color="D9D9E3" w:frame="1"/>
+          <w:lang w:val="en-US"/>
+        </w:rPr>
+        <w:t>numpy</w:t>
+      </w:r>
+      <w:proofErr w:type="spellEnd"/>
+      <w:r>
+        <w:rPr>
+          <w:rFonts w:ascii="Söhne Mono" w:eastAsia="Times New Roman" w:hAnsi="Söhne Mono" w:cs="Courier New"/>
+          <w:b/>
+          <w:bCs/>
+          <w:color w:val="FFFFFF"/>
+          <w:sz w:val="20"/>
+          <w:szCs w:val="20"/>
+          <w:bdr w:val="single" w:sz="2" w:space="0" w:color="D9D9E3" w:frame="1"/>
+          <w:lang w:val="en-US"/>
+        </w:rPr>
+        <w:t>&gt;=1.9.1</w:t>
+      </w:r>
+    </w:p>
+    <w:p>
+      <w:pPr>
+        <w:numPr>
+          <w:ilvl w:val="0"/>
+          <w:numId w:val="5"/>
+        </w:numPr>
+        <w:pBdr>
+          <w:top w:val="single" w:sz="2" w:space="0" w:color="D9D9E3"/>
+          <w:left w:val="single" w:sz="2" w:space="5" w:color="D9D9E3"/>
+          <w:bottom w:val="single" w:sz="2" w:space="0" w:color="D9D9E3"/>
+          <w:right w:val="single" w:sz="2" w:space="0" w:color="D9D9E3"/>
+        </w:pBdr>
+        <w:shd w:val="clear" w:color="auto" w:fill="343541"/>
+        <w:spacing w:line="240" w:lineRule="auto"/>
+        <w:rPr>
+          <w:rFonts w:ascii="Söhne" w:eastAsia="Times New Roman" w:hAnsi="Söhne" w:cs="Times New Roman"/>
+          <w:color w:val="FFFFFF"/>
+          <w:sz w:val="27"/>
+          <w:szCs w:val="27"/>
+          <w:lang w:val="en-US"/>
+        </w:rPr>
+      </w:pPr>
+      <w:proofErr w:type="spellStart"/>
+      <w:r>
+        <w:rPr>
+          <w:rFonts w:ascii="Söhne Mono" w:eastAsia="Times New Roman" w:hAnsi="Söhne Mono" w:cs="Courier New"/>
+          <w:b/>
+          <w:bCs/>
+          <w:color w:val="FFFFFF"/>
+          <w:sz w:val="20"/>
+          <w:szCs w:val="20"/>
+          <w:bdr w:val="single" w:sz="2" w:space="0" w:color="D9D9E3" w:frame="1"/>
+          <w:lang w:val="en-US"/>
+        </w:rPr>
+        <w:t>tensorflow</w:t>
+      </w:r>
+      <w:proofErr w:type="spellEnd"/>
+      <w:r>
+        <w:rPr>
+          <w:rFonts w:ascii="Söhne Mono" w:eastAsia="Times New Roman" w:hAnsi="Söhne Mono" w:cs="Courier New"/>
+          <w:b/>
+          <w:bCs/>
+          <w:color w:val="FFFFFF"/>
+          <w:sz w:val="20"/>
+          <w:szCs w:val="20"/>
+          <w:bdr w:val="single" w:sz="2" w:space="0" w:color="D9D9E3" w:frame="1"/>
+          <w:lang w:val="en-US"/>
+        </w:rPr>
+        <w:t xml:space="preserve"> 2.5.0</w:t>
+      </w:r>
+      <w:r>
+        <w:rPr>
+          <w:rFonts w:ascii="Söhne" w:eastAsia="Times New Roman" w:hAnsi="Söhne" w:cs="Times New Roman"/>
+          <w:color w:val="FFFFFF"/>
+          <w:sz w:val="27"/>
+          <w:szCs w:val="27"/>
+          <w:lang w:val="en-US"/>
+        </w:rPr>
+        <w:t xml:space="preserve"> depends on </w:t>
+      </w:r>
+      <w:proofErr w:type="spellStart"/>
+      <w:r>
+        <w:rPr>
+          <w:rFonts w:ascii="Söhne Mono" w:eastAsia="Times New Roman" w:hAnsi="Söhne Mono" w:cs="Courier New"/>
+          <w:b/>
+          <w:bCs/>
+          <w:color w:val="FFFFFF"/>
+          <w:sz w:val="20"/>
+          <w:szCs w:val="20"/>
+          <w:bdr w:val="single" w:sz="2" w:space="0" w:color="D9D9E3" w:frame="1"/>
+          <w:lang w:val="en-US"/>
+        </w:rPr>
+        <w:t>numpy</w:t>
+      </w:r>
+      <w:proofErr w:type="spellEnd"/>
+      <w:r>
+        <w:rPr>
+          <w:rFonts w:ascii="Söhne Mono" w:eastAsia="Times New Roman" w:hAnsi="Söhne Mono" w:cs="Courier New"/>
+          <w:b/>
+          <w:bCs/>
+          <w:color w:val="FFFFFF"/>
+          <w:sz w:val="20"/>
+          <w:szCs w:val="20"/>
+          <w:bdr w:val="single" w:sz="2" w:space="0" w:color="D9D9E3" w:frame="1"/>
+          <w:lang w:val="en-US"/>
+        </w:rPr>
+        <w:t>~=1.19.2</w:t>
+      </w:r>
+    </w:p>
+    <w:p>
+      <w:pPr>
+        <w:pBdr>
+          <w:top w:val="single" w:sz="2" w:space="0" w:color="D9D9E3"/>
+          <w:left w:val="single" w:sz="2" w:space="0" w:color="D9D9E3"/>
+          <w:bottom w:val="single" w:sz="2" w:space="0" w:color="D9D9E3"/>
+          <w:right w:val="single" w:sz="2" w:space="0" w:color="D9D9E3"/>
+        </w:pBdr>
+        <w:shd w:val="clear" w:color="auto" w:fill="343541"/>
+        <w:spacing w:before="300" w:after="300" w:line="240" w:lineRule="auto"/>
+        <w:rPr>
+          <w:rFonts w:ascii="Söhne" w:eastAsia="Times New Roman" w:hAnsi="Söhne" w:cs="Times New Roman"/>
+          <w:color w:val="FFFFFF"/>
+          <w:sz w:val="27"/>
+          <w:szCs w:val="27"/>
+          <w:lang w:val="en-US"/>
+        </w:rPr>
+      </w:pPr>
+      <w:r>
+        <w:rPr>
+          <w:rFonts w:ascii="Söhne" w:eastAsia="Times New Roman" w:hAnsi="Söhne" w:cs="Times New Roman"/>
+          <w:color w:val="FFFFFF"/>
+          <w:sz w:val="27"/>
+          <w:szCs w:val="27"/>
+          <w:lang w:val="en-US"/>
+        </w:rPr>
+        <w:t>To resolve the issue, the user could try to:</w:t>
+      </w:r>
+    </w:p>
+    <w:p>
+      <w:pPr>
+        <w:numPr>
+          <w:ilvl w:val="0"/>
+          <w:numId w:val="6"/>
+        </w:numPr>
+        <w:pBdr>
+          <w:top w:val="single" w:sz="2" w:space="0" w:color="D9D9E3"/>
+          <w:left w:val="single" w:sz="2" w:space="5" w:color="D9D9E3"/>
+          <w:bottom w:val="single" w:sz="2" w:space="0" w:color="D9D9E3"/>
+          <w:right w:val="single" w:sz="2" w:space="0" w:color="D9D9E3"/>
+        </w:pBdr>
+        <w:shd w:val="clear" w:color="auto" w:fill="343541"/>
+        <w:spacing w:line="240" w:lineRule="auto"/>
+        <w:rPr>
+          <w:rFonts w:ascii="Söhne" w:eastAsia="Times New Roman" w:hAnsi="Söhne" w:cs="Times New Roman"/>
+          <w:color w:val="FFFFFF"/>
+          <w:sz w:val="27"/>
+          <w:szCs w:val="27"/>
+          <w:lang w:val="en-US"/>
+        </w:rPr>
+      </w:pPr>
+      <w:r>
+        <w:rPr>
+          <w:rFonts w:ascii="Söhne" w:eastAsia="Times New Roman" w:hAnsi="Söhne" w:cs="Times New Roman"/>
+          <w:color w:val="FFFFFF"/>
+          <w:sz w:val="27"/>
+          <w:szCs w:val="27"/>
+          <w:lang w:val="en-US"/>
+        </w:rPr>
+        <w:t>loosen the range of package versions specified</w:t>
+      </w:r>
+    </w:p>
+    <w:p>
+      <w:pPr>
+        <w:numPr>
+          <w:ilvl w:val="0"/>
+          <w:numId w:val="6"/>
+        </w:numPr>
+        <w:pBdr>
+          <w:top w:val="single" w:sz="2" w:space="0" w:color="D9D9E3"/>
+          <w:left w:val="single" w:sz="2" w:space="5" w:color="D9D9E3"/>
+          <w:bottom w:val="single" w:sz="2" w:space="0" w:color="D9D9E3"/>
+          <w:right w:val="single" w:sz="2" w:space="0" w:color="D9D9E3"/>
+        </w:pBdr>
+        <w:shd w:val="clear" w:color="auto" w:fill="343541"/>
+        <w:spacing w:line="240" w:lineRule="auto"/>
+        <w:rPr>
+          <w:rFonts w:ascii="Söhne" w:eastAsia="Times New Roman" w:hAnsi="Söhne" w:cs="Times New Roman"/>
+          <w:color w:val="FFFFFF"/>
+          <w:sz w:val="27"/>
+          <w:szCs w:val="27"/>
+          <w:lang w:val="en-US"/>
+        </w:rPr>
+      </w:pPr>
+      <w:r>
+        <w:rPr>
+          <w:rFonts w:ascii="Söhne" w:eastAsia="Times New Roman" w:hAnsi="Söhne" w:cs="Times New Roman"/>
+          <w:color w:val="FFFFFF"/>
+          <w:sz w:val="27"/>
+          <w:szCs w:val="27"/>
+          <w:lang w:val="en-US"/>
+        </w:rPr>
+        <w:t>remove package versions to allow pip attempt to solve the dependency conflict</w:t>
+      </w:r>
+    </w:p>
+    <w:p>
+      <w:pPr>
+        <w:pBdr>
+          <w:top w:val="single" w:sz="2" w:space="0" w:color="D9D9E3"/>
+          <w:left w:val="single" w:sz="2" w:space="0" w:color="D9D9E3"/>
+          <w:bottom w:val="single" w:sz="2" w:space="0" w:color="D9D9E3"/>
+          <w:right w:val="single" w:sz="2" w:space="0" w:color="D9D9E3"/>
+        </w:pBdr>
+        <w:shd w:val="clear" w:color="auto" w:fill="343541"/>
+        <w:spacing w:before="300" w:line="240" w:lineRule="auto"/>
+        <w:rPr>
+          <w:rFonts w:ascii="Söhne" w:eastAsia="Times New Roman" w:hAnsi="Söhne" w:cs="Times New Roman"/>
+          <w:color w:val="FFFFFF"/>
+          <w:sz w:val="27"/>
+          <w:szCs w:val="27"/>
+          <w:lang w:val="en-US"/>
+        </w:rPr>
+      </w:pPr>
+      <w:r>
+        <w:rPr>
+          <w:rFonts w:ascii="Söhne" w:eastAsia="Times New Roman" w:hAnsi="Söhne" w:cs="Times New Roman"/>
+          <w:color w:val="FFFFFF"/>
+          <w:sz w:val="27"/>
+          <w:szCs w:val="27"/>
+          <w:lang w:val="en-US"/>
+        </w:rPr>
+        <w:t xml:space="preserve">The log also shows that the deployment failed because of this error. The cleanup logic was executed after the failure, and the platform engine finished execution on the </w:t>
+      </w:r>
+      <w:r>
+        <w:rPr>
+          <w:rFonts w:ascii="Söhne Mono" w:eastAsia="Times New Roman" w:hAnsi="Söhne Mono" w:cs="Courier New"/>
+          <w:b/>
+          <w:bCs/>
+          <w:color w:val="FFFFFF"/>
+          <w:sz w:val="20"/>
+          <w:szCs w:val="20"/>
+          <w:bdr w:val="single" w:sz="2" w:space="0" w:color="D9D9E3" w:frame="1"/>
+          <w:lang w:val="en-US"/>
+        </w:rPr>
+        <w:t>app-deploy</w:t>
+      </w:r>
+      <w:r>
+        <w:rPr>
+          <w:rFonts w:ascii="Söhne" w:eastAsia="Times New Roman" w:hAnsi="Söhne" w:cs="Times New Roman"/>
+          <w:color w:val="FFFFFF"/>
+          <w:sz w:val="27"/>
+          <w:szCs w:val="27"/>
+          <w:lang w:val="en-US"/>
+        </w:rPr>
+        <w:t xml:space="preserve"> command. The log then continues with the </w:t>
+      </w:r>
+      <w:r>
+        <w:rPr>
+          <w:rFonts w:ascii="Söhne Mono" w:eastAsia="Times New Roman" w:hAnsi="Söhne Mono" w:cs="Courier New"/>
+          <w:b/>
+          <w:bCs/>
+          <w:color w:val="FFFFFF"/>
+          <w:sz w:val="20"/>
+          <w:szCs w:val="20"/>
+          <w:bdr w:val="single" w:sz="2" w:space="0" w:color="D9D9E3" w:frame="1"/>
+          <w:lang w:val="en-US"/>
+        </w:rPr>
+        <w:t>tail-log</w:t>
+      </w:r>
+      <w:r>
+        <w:rPr>
+          <w:rFonts w:ascii="Söhne" w:eastAsia="Times New Roman" w:hAnsi="Söhne" w:cs="Times New Roman"/>
+          <w:color w:val="FFFFFF"/>
+          <w:sz w:val="27"/>
+          <w:szCs w:val="27"/>
+          <w:lang w:val="en-US"/>
+        </w:rPr>
+        <w:t xml:space="preserve"> command to retrieve the tail logs.</w:t>
+      </w:r>
+    </w:p>
+    <w:p>
+      <w:pPr>
+        <w:pBdr>
+          <w:bottom w:val="single" w:sz="6" w:space="1" w:color="auto"/>
+        </w:pBdr>
+        <w:spacing w:line="240" w:lineRule="auto"/>
+        <w:jc w:val="center"/>
+        <w:rPr>
+          <w:rFonts w:eastAsia="Times New Roman"/>
+          <w:vanish/>
+          <w:sz w:val="16"/>
+          <w:szCs w:val="16"/>
+          <w:lang w:val="en-US"/>
+        </w:rPr>
+      </w:pPr>
+      <w:r>
+        <w:rPr>
+          <w:rFonts w:eastAsia="Times New Roman"/>
+          <w:vanish/>
+          <w:sz w:val="16"/>
+          <w:szCs w:val="16"/>
+          <w:lang w:val="en-US"/>
+        </w:rPr>
+        <w:t>Top of Form</w:t>
+      </w:r>
+    </w:p>
+    <w:p>
+      <w:pPr>
+        <w:shd w:val="clear" w:color="auto" w:fill="343541"/>
+        <w:spacing w:line="240" w:lineRule="auto"/>
+        <w:rPr>
+          <w:rFonts w:ascii="Söhne" w:eastAsia="Times New Roman" w:hAnsi="Söhne" w:cs="Times New Roman"/>
+          <w:color w:val="FFFFFF"/>
+          <w:sz w:val="27"/>
+          <w:szCs w:val="27"/>
+          <w:lang w:val="en-US"/>
+        </w:rPr>
+      </w:pPr>
+      <w:r>
+        <w:rPr>
+          <w:rFonts w:ascii="Söhne" w:eastAsia="Times New Roman" w:hAnsi="Söhne" w:cs="Times New Roman"/>
+          <w:color w:val="FFFFFF"/>
+          <w:sz w:val="27"/>
+          <w:szCs w:val="27"/>
+          <w:lang w:val="en-US"/>
+        </w:rPr>
+        <w:t>Regenerate response</w:t>
+      </w:r>
+    </w:p>
+    <w:p>
+      <w:pPr>
+        <w:pBdr>
+          <w:top w:val="single" w:sz="6" w:space="1" w:color="auto"/>
+        </w:pBdr>
+        <w:spacing w:line="240" w:lineRule="auto"/>
+        <w:jc w:val="center"/>
+        <w:rPr>
+          <w:rFonts w:eastAsia="Times New Roman"/>
+          <w:vanish/>
+          <w:sz w:val="16"/>
+          <w:szCs w:val="16"/>
+          <w:lang w:val="en-US"/>
+        </w:rPr>
+      </w:pPr>
+      <w:r>
+        <w:rPr>
+          <w:rFonts w:eastAsia="Times New Roman"/>
+          <w:vanish/>
+          <w:sz w:val="16"/>
+          <w:szCs w:val="16"/>
+          <w:lang w:val="en-US"/>
+        </w:rPr>
+        <w:t>Bottom of Form</w:t>
+      </w:r>
+    </w:p>
+    <w:p>
+      <w:pPr>
+        <w:pStyle w:val="ListParagraph"/>
+        <w:rPr>
+          <w:rFonts w:ascii="Arial Bold" w:hAnsi="Arial Bold" w:cs="Arial Bold"/>
+        </w:rPr>
+      </w:pPr>
+    </w:p>
+    <w:p>
+      <w:pPr>
+        <w:pStyle w:val="ListParagraph"/>
+        <w:rPr>
+          <w:rFonts w:ascii="Arial Bold" w:hAnsi="Arial Bold" w:cs="Arial Bold"/>
+        </w:rPr>
+      </w:pPr>
+    </w:p>
+    <w:p>
+      <w:pPr>
+        <w:pStyle w:val="ListParagraph"/>
+        <w:rPr>
+          <w:rFonts w:ascii="Arial Bold" w:hAnsi="Arial Bold" w:cs="Arial Bold"/>
+        </w:rPr>
+      </w:pPr>
+      <w:r>
+        <w:rPr>
+          <w:rFonts w:ascii="Arial Bold" w:hAnsi="Arial Bold" w:cs="Arial Bold"/>
+        </w:rPr>
+        <w:t xml:space="preserve">3). We then reverse the </w:t>
+      </w:r>
+      <w:proofErr w:type="spellStart"/>
+      <w:r>
+        <w:rPr>
+          <w:rFonts w:ascii="Arial Bold" w:hAnsi="Arial Bold" w:cs="Arial Bold"/>
+        </w:rPr>
+        <w:t>numpy</w:t>
+      </w:r>
+      <w:proofErr w:type="spellEnd"/>
+      <w:r>
+        <w:rPr>
+          <w:rFonts w:ascii="Arial Bold" w:hAnsi="Arial Bold" w:cs="Arial Bold"/>
+        </w:rPr>
+        <w:t xml:space="preserve"> version to the previous version in the requirements.txt to </w:t>
+      </w:r>
+      <w:proofErr w:type="spellStart"/>
+      <w:r>
+        <w:rPr>
+          <w:rFonts w:ascii="Arial Bold" w:hAnsi="Arial Bold" w:cs="Arial Bold"/>
+        </w:rPr>
+        <w:t>numpy</w:t>
+      </w:r>
+      <w:proofErr w:type="spellEnd"/>
+      <w:r>
+        <w:rPr>
+          <w:rFonts w:ascii="Arial Bold" w:hAnsi="Arial Bold" w:cs="Arial Bold"/>
+        </w:rPr>
+        <w:t xml:space="preserve"> 1.19.5. </w:t>
+      </w:r>
+    </w:p>
+    <w:p>
+      <w:pPr>
+        <w:pStyle w:val="ListParagraph"/>
+        <w:rPr>
+          <w:rFonts w:ascii="Arial Bold" w:hAnsi="Arial Bold" w:cs="Arial Bold"/>
+        </w:rPr>
+      </w:pPr>
+      <w:r>
+        <w:rPr>
+          <w:rFonts w:ascii="Arial Bold" w:hAnsi="Arial Bold" w:cs="Arial Bold"/>
+        </w:rPr>
+        <w:t xml:space="preserve">4). We then  regenerate the archive. Zip (the procedure is to download zip from code of  </w:t>
+      </w:r>
+      <w:proofErr w:type="spellStart"/>
+      <w:r>
+        <w:rPr>
+          <w:rFonts w:ascii="Arial Bold" w:hAnsi="Arial Bold" w:cs="Arial Bold"/>
+        </w:rPr>
+        <w:t>github</w:t>
+      </w:r>
+      <w:proofErr w:type="spellEnd"/>
+      <w:r>
+        <w:rPr>
+          <w:rFonts w:ascii="Arial Bold" w:hAnsi="Arial Bold" w:cs="Arial Bold"/>
+        </w:rPr>
+        <w:t xml:space="preserve">, unzip, remove the doc folder, then rezip. Even though we still received the warning </w:t>
+      </w:r>
+      <w:r>
+        <w:rPr>
+          <w:rFonts w:ascii="Arial Bold" w:hAnsi="Arial Bold" w:cs="Arial Bold"/>
+        </w:rPr>
+        <w:t xml:space="preserve">(see below) </w:t>
+      </w:r>
+      <w:r>
+        <w:rPr>
+          <w:rFonts w:ascii="Arial Bold" w:hAnsi="Arial Bold" w:cs="Arial Bold"/>
+        </w:rPr>
+        <w:t xml:space="preserve">at the new environment at AWS, but it worked this time. </w:t>
+      </w:r>
+      <w:r>
+        <w:rPr>
+          <w:rFonts w:ascii="Arial Bold" w:hAnsi="Arial Bold" w:cs="Arial Bold"/>
+        </w:rPr>
+        <w:t xml:space="preserve">Hope the warning will be resolved. </w:t>
+      </w:r>
+    </w:p>
+    <w:p>
+      <w:pPr>
+        <w:pStyle w:val="ListParagraph"/>
+        <w:rPr>
+          <w:rFonts w:ascii="Arial Bold" w:hAnsi="Arial Bold" w:cs="Arial Bold"/>
+        </w:rPr>
+      </w:pPr>
+      <w:r>
+        <w:rPr>
+          <w:rFonts w:ascii="Arial Bold" w:hAnsi="Arial Bold" w:cs="Arial Bold"/>
+        </w:rPr>
+        <w:drawing>
+          <wp:inline distT="0" distB="0" distL="0" distR="0" wp14:anchorId="7E25F138" wp14:editId="6A9DF4A5">
+            <wp:extent cx="5943600" cy="3177540"/>
+            <wp:effectExtent l="0" t="0" r="0" b="0"/>
+            <wp:docPr id="5" name="Picture 5" descr="Graphical user interface, text, application&#10;&#10;Description automatically generated"/>
+            <wp:cNvGraphicFramePr>
+              <a:graphicFrameLocks xmlns:a="http://schemas.openxmlformats.org/drawingml/2006/main" noChangeAspect="1"/>
+            </wp:cNvGraphicFramePr>
+            <a:graphic xmlns:a="http://schemas.openxmlformats.org/drawingml/2006/main">
+              <a:graphicData uri="http://schemas.openxmlformats.org/drawingml/2006/picture">
+                <pic:pic xmlns:pic="http://schemas.openxmlformats.org/drawingml/2006/picture">
+                  <pic:nvPicPr>
+                    <pic:cNvPr id="5" name="Picture 5" descr="Graphical user interface, text, application&#10;&#10;Description automatically generated"/>
+                    <pic:cNvPicPr/>
+                  </pic:nvPicPr>
+                  <pic:blipFill>
+                    <a:blip r:embed="rId29"/>
+                    <a:stretch>
+                      <a:fillRect/>
+                    </a:stretch>
+                  </pic:blipFill>
+                  <pic:spPr>
+                    <a:xfrm>
+                      <a:off x="0" y="0"/>
+                      <a:ext cx="5943600" cy="3177540"/>
+                    </a:xfrm>
+                    <a:prstGeom prst="rect">
+                      <a:avLst/>
+                    </a:prstGeom>
+                  </pic:spPr>
+                </pic:pic>
+              </a:graphicData>
+            </a:graphic>
+          </wp:inline>
+        </w:drawing>
+      </w:r>
+    </w:p>
+    <w:p>
+      <w:pPr>
+        <w:pStyle w:val="ListParagraph"/>
+        <w:rPr>
+          <w:rFonts w:ascii="Arial Bold" w:hAnsi="Arial Bold" w:cs="Arial Bold"/>
+        </w:rPr>
+      </w:pPr>
+    </w:p>
+    <w:p>
+      <w:pPr>
+        <w:pStyle w:val="ListParagraph"/>
+        <w:rPr>
+          <w:rFonts w:ascii="Arial Bold" w:hAnsi="Arial Bold" w:cs="Arial Bold"/>
+        </w:rPr>
+      </w:pPr>
+    </w:p>
+    <w:p>
+      <w:pPr>
+        <w:pStyle w:val="ListParagraph"/>
+        <w:rPr>
+          <w:rFonts w:ascii="Arial Bold" w:hAnsi="Arial Bold" w:cs="Arial Bold"/>
+        </w:rPr>
+      </w:pPr>
+      <w:r>
+        <w:rPr>
+          <w:rFonts w:ascii="Arial Bold" w:hAnsi="Arial Bold" w:cs="Arial Bold"/>
+        </w:rPr>
+        <w:lastRenderedPageBreak/>
+        <w:t xml:space="preserve">5). We edit the records in the Route 53 at AWS to link the imedbot.odpac.net with the new environment. </w:t>
+      </w:r>
+    </w:p>
     <w:sectPr>
       <w:pgSz w:w="12240" w:h="15840"/>
       <w:pgMar w:top="1440" w:right="1440" w:bottom="1440" w:left="1440" w:header="720" w:footer="720" w:gutter="0"/>
@@ -1591,7 +2570,7 @@
 </file>
 
 <file path=word/numbering.xml><?xml version="1.0" encoding="utf-8"?>
-<w:numbering xmlns:wpc="http://schemas.microsoft.com/office/word/2010/wordprocessingCanvas" xmlns:cx="http://schemas.microsoft.com/office/drawing/2014/chartex" xmlns:cx1="http://schemas.microsoft.com/office/drawing/2015/9/8/chartex" xmlns:cx2="http://schemas.microsoft.com/office/drawing/2015/10/21/chartex" xmlns:cx3="http://schemas.microsoft.com/office/drawing/2016/5/9/chartex" xmlns:cx4="http://schemas.microsoft.com/office/drawing/2016/5/10/chartex" xmlns:cx5="http://schemas.microsoft.com/office/drawing/2016/5/11/chartex" xmlns:cx6="http://schemas.microsoft.com/office/drawing/2016/5/12/chartex" xmlns:cx7="http://schemas.microsoft.com/office/drawing/2016/5/13/chartex" xmlns:cx8="http://schemas.microsoft.com/office/drawing/2016/5/14/chartex" xmlns:mc="http://schemas.openxmlformats.org/markup-compatibility/2006" xmlns:aink="http://schemas.microsoft.com/office/drawing/2016/ink" xmlns:am3d="http://schemas.microsoft.com/office/drawing/2017/model3d" xmlns:o="urn:schemas-microsoft-com:office:office" xmlns:oel="http://schemas.microsoft.com/office/2019/extlst" xmlns:r="http://schemas.openxmlformats.org/officeDocument/2006/relationships" xmlns:m="http://schemas.openxmlformats.org/officeDocument/2006/math" xmlns:v="urn:schemas-microsoft-com:vml" xmlns:wp14="http://schemas.microsoft.com/office/word/2010/wordprocessingDrawing" xmlns:wp="http://schemas.openxmlformats.org/drawingml/2006/wordprocessingDrawing" xmlns:w10="urn:schemas-microsoft-com:office:word" xmlns:w="http://schemas.openxmlformats.org/wordprocessingml/2006/main" xmlns:w14="http://schemas.microsoft.com/office/word/2010/wordml" xmlns:w15="http://schemas.microsoft.com/office/word/2012/wordml" xmlns:w16cex="http://schemas.microsoft.com/office/word/2018/wordml/cex" xmlns:w16cid="http://schemas.microsoft.com/office/word/2016/wordml/cid" xmlns:w16="http://schemas.microsoft.com/office/word/2018/wordml" xmlns:w16sdtdh="http://schemas.microsoft.com/office/word/2020/wordml/sdtdatahash" xmlns:w16se="http://schemas.microsoft.com/office/word/2015/wordml/symex" xmlns:wpg="http://schemas.microsoft.com/office/word/2010/wordprocessingGroup" xmlns:wpi="http://schemas.microsoft.com/office/word/2010/wordprocessingInk" xmlns:wne="http://schemas.microsoft.com/office/word/2006/wordml" xmlns:wps="http://schemas.microsoft.com/office/word/2010/wordprocessingShape" mc:Ignorable="w14 w15 w16se w16cid w16 w16cex w16sdtdh wp14">
+<w:numbering xmlns:wpc="http://schemas.microsoft.com/office/word/2010/wordprocessingCanvas" xmlns:cx="http://schemas.microsoft.com/office/drawing/2014/chartex" xmlns:cx1="http://schemas.microsoft.com/office/drawing/2015/9/8/chartex" xmlns:cx2="http://schemas.microsoft.com/office/drawing/2015/10/21/chartex" xmlns:cx3="http://schemas.microsoft.com/office/drawing/2016/5/9/chartex" xmlns:cx4="http://schemas.microsoft.com/office/drawing/2016/5/10/chartex" xmlns:cx5="http://schemas.microsoft.com/office/drawing/2016/5/11/chartex" xmlns:cx6="http://schemas.microsoft.com/office/drawing/2016/5/12/chartex" xmlns:cx7="http://schemas.microsoft.com/office/drawing/2016/5/13/chartex" xmlns:cx8="http://schemas.microsoft.com/office/drawing/2016/5/14/chartex" xmlns:mc="http://schemas.openxmlformats.org/markup-compatibility/2006" xmlns:aink="http://schemas.microsoft.com/office/drawing/2016/ink" xmlns:am3d="http://schemas.microsoft.com/office/drawing/2017/model3d" xmlns:o="urn:schemas-microsoft-com:office:office" xmlns:oel="http://schemas.microsoft.com/office/2019/extlst" xmlns:r="http://schemas.openxmlformats.org/officeDocument/2006/relationships" xmlns:m="http://schemas.openxmlformats.org/officeDocument/2006/math" xmlns:v="urn:schemas-microsoft-com:vml" xmlns:wp14="http://schemas.microsoft.com/office/word/2010/wordprocessingDrawing" xmlns:wp="http://schemas.openxmlformats.org/drawingml/2006/wordprocessingDrawing" xmlns:w10="urn:schemas-microsoft-com:office:word" xmlns:w="http://schemas.openxmlformats.org/wordprocessingml/2006/main" xmlns:w14="http://schemas.microsoft.com/office/word/2010/wordml" xmlns:w15="http://schemas.microsoft.com/office/word/2012/wordml" xmlns:w16cex="http://schemas.microsoft.com/office/word/2018/wordml/cex" xmlns:w16cid="http://schemas.microsoft.com/office/word/2016/wordml/cid" xmlns:w16="http://schemas.microsoft.com/office/word/2018/wordml" xmlns:w16du="http://schemas.microsoft.com/office/word/2023/wordml/word16du" xmlns:w16sdtdh="http://schemas.microsoft.com/office/word/2020/wordml/sdtdatahash" xmlns:w16se="http://schemas.microsoft.com/office/word/2015/wordml/symex" xmlns:wpg="http://schemas.microsoft.com/office/word/2010/wordprocessingGroup" xmlns:wpi="http://schemas.microsoft.com/office/word/2010/wordprocessingInk" xmlns:wne="http://schemas.microsoft.com/office/word/2006/wordml" xmlns:wps="http://schemas.microsoft.com/office/word/2010/wordprocessingShape" mc:Ignorable="w14 w15 w16se w16cid w16 w16cex w16sdtdh wp14">
   <w:abstractNum w:abstractNumId="0" w15:restartNumberingAfterBreak="0">
     <w:nsid w:val="163534AD"/>
     <w:multiLevelType w:val="multilevel"/>
@@ -1679,6 +2658,357 @@
     </w:lvl>
   </w:abstractNum>
   <w:abstractNum w:abstractNumId="1" w15:restartNumberingAfterBreak="0">
+    <w:nsid w:val="1A3E6C29"/>
+    <w:multiLevelType w:val="multilevel"/>
+    <w:tmpl w:val="422CE0BE"/>
+    <w:lvl w:ilvl="0">
+      <w:start w:val="1"/>
+      <w:numFmt w:val="bullet"/>
+      <w:lvlText w:val=""/>
+      <w:lvlJc w:val="left"/>
+      <w:pPr>
+        <w:tabs>
+          <w:tab w:val="num" w:pos="720"/>
+        </w:tabs>
+        <w:ind w:left="720" w:hanging="360"/>
+      </w:pPr>
+      <w:rPr>
+        <w:rFonts w:ascii="Symbol" w:hAnsi="Symbol" w:hint="default"/>
+        <w:sz w:val="20"/>
+      </w:rPr>
+    </w:lvl>
+    <w:lvl w:ilvl="1" w:tentative="1">
+      <w:start w:val="1"/>
+      <w:numFmt w:val="bullet"/>
+      <w:lvlText w:val=""/>
+      <w:lvlJc w:val="left"/>
+      <w:pPr>
+        <w:tabs>
+          <w:tab w:val="num" w:pos="1440"/>
+        </w:tabs>
+        <w:ind w:left="1440" w:hanging="360"/>
+      </w:pPr>
+      <w:rPr>
+        <w:rFonts w:ascii="Symbol" w:hAnsi="Symbol" w:hint="default"/>
+        <w:sz w:val="20"/>
+      </w:rPr>
+    </w:lvl>
+    <w:lvl w:ilvl="2" w:tentative="1">
+      <w:start w:val="1"/>
+      <w:numFmt w:val="bullet"/>
+      <w:lvlText w:val=""/>
+      <w:lvlJc w:val="left"/>
+      <w:pPr>
+        <w:tabs>
+          <w:tab w:val="num" w:pos="2160"/>
+        </w:tabs>
+        <w:ind w:left="2160" w:hanging="360"/>
+      </w:pPr>
+      <w:rPr>
+        <w:rFonts w:ascii="Symbol" w:hAnsi="Symbol" w:hint="default"/>
+        <w:sz w:val="20"/>
+      </w:rPr>
+    </w:lvl>
+    <w:lvl w:ilvl="3" w:tentative="1">
+      <w:start w:val="1"/>
+      <w:numFmt w:val="bullet"/>
+      <w:lvlText w:val=""/>
+      <w:lvlJc w:val="left"/>
+      <w:pPr>
+        <w:tabs>
+          <w:tab w:val="num" w:pos="2880"/>
+        </w:tabs>
+        <w:ind w:left="2880" w:hanging="360"/>
+      </w:pPr>
+      <w:rPr>
+        <w:rFonts w:ascii="Symbol" w:hAnsi="Symbol" w:hint="default"/>
+        <w:sz w:val="20"/>
+      </w:rPr>
+    </w:lvl>
+    <w:lvl w:ilvl="4" w:tentative="1">
+      <w:start w:val="1"/>
+      <w:numFmt w:val="bullet"/>
+      <w:lvlText w:val=""/>
+      <w:lvlJc w:val="left"/>
+      <w:pPr>
+        <w:tabs>
+          <w:tab w:val="num" w:pos="3600"/>
+        </w:tabs>
+        <w:ind w:left="3600" w:hanging="360"/>
+      </w:pPr>
+      <w:rPr>
+        <w:rFonts w:ascii="Symbol" w:hAnsi="Symbol" w:hint="default"/>
+        <w:sz w:val="20"/>
+      </w:rPr>
+    </w:lvl>
+    <w:lvl w:ilvl="5" w:tentative="1">
+      <w:start w:val="1"/>
+      <w:numFmt w:val="bullet"/>
+      <w:lvlText w:val=""/>
+      <w:lvlJc w:val="left"/>
+      <w:pPr>
+        <w:tabs>
+          <w:tab w:val="num" w:pos="4320"/>
+        </w:tabs>
+        <w:ind w:left="4320" w:hanging="360"/>
+      </w:pPr>
+      <w:rPr>
+        <w:rFonts w:ascii="Symbol" w:hAnsi="Symbol" w:hint="default"/>
+        <w:sz w:val="20"/>
+      </w:rPr>
+    </w:lvl>
+    <w:lvl w:ilvl="6" w:tentative="1">
+      <w:start w:val="1"/>
+      <w:numFmt w:val="bullet"/>
+      <w:lvlText w:val=""/>
+      <w:lvlJc w:val="left"/>
+      <w:pPr>
+        <w:tabs>
+          <w:tab w:val="num" w:pos="5040"/>
+        </w:tabs>
+        <w:ind w:left="5040" w:hanging="360"/>
+      </w:pPr>
+      <w:rPr>
+        <w:rFonts w:ascii="Symbol" w:hAnsi="Symbol" w:hint="default"/>
+        <w:sz w:val="20"/>
+      </w:rPr>
+    </w:lvl>
+    <w:lvl w:ilvl="7" w:tentative="1">
+      <w:start w:val="1"/>
+      <w:numFmt w:val="bullet"/>
+      <w:lvlText w:val=""/>
+      <w:lvlJc w:val="left"/>
+      <w:pPr>
+        <w:tabs>
+          <w:tab w:val="num" w:pos="5760"/>
+        </w:tabs>
+        <w:ind w:left="5760" w:hanging="360"/>
+      </w:pPr>
+      <w:rPr>
+        <w:rFonts w:ascii="Symbol" w:hAnsi="Symbol" w:hint="default"/>
+        <w:sz w:val="20"/>
+      </w:rPr>
+    </w:lvl>
+    <w:lvl w:ilvl="8" w:tentative="1">
+      <w:start w:val="1"/>
+      <w:numFmt w:val="bullet"/>
+      <w:lvlText w:val=""/>
+      <w:lvlJc w:val="left"/>
+      <w:pPr>
+        <w:tabs>
+          <w:tab w:val="num" w:pos="6480"/>
+        </w:tabs>
+        <w:ind w:left="6480" w:hanging="360"/>
+      </w:pPr>
+      <w:rPr>
+        <w:rFonts w:ascii="Symbol" w:hAnsi="Symbol" w:hint="default"/>
+        <w:sz w:val="20"/>
+      </w:rPr>
+    </w:lvl>
+  </w:abstractNum>
+  <w:abstractNum w:abstractNumId="2" w15:restartNumberingAfterBreak="0">
+    <w:nsid w:val="1FBC21BE"/>
+    <w:multiLevelType w:val="hybridMultilevel"/>
+    <w:tmpl w:val="A6A6E18C"/>
+    <w:lvl w:ilvl="0" w:tplc="04090011">
+      <w:start w:val="1"/>
+      <w:numFmt w:val="decimal"/>
+      <w:lvlText w:val="%1)"/>
+      <w:lvlJc w:val="left"/>
+      <w:pPr>
+        <w:ind w:left="720" w:hanging="360"/>
+      </w:pPr>
+      <w:rPr>
+        <w:rFonts w:hint="default"/>
+      </w:rPr>
+    </w:lvl>
+    <w:lvl w:ilvl="1" w:tplc="04090019" w:tentative="1">
+      <w:start w:val="1"/>
+      <w:numFmt w:val="lowerLetter"/>
+      <w:lvlText w:val="%2."/>
+      <w:lvlJc w:val="left"/>
+      <w:pPr>
+        <w:ind w:left="1440" w:hanging="360"/>
+      </w:pPr>
+    </w:lvl>
+    <w:lvl w:ilvl="2" w:tplc="0409001B" w:tentative="1">
+      <w:start w:val="1"/>
+      <w:numFmt w:val="lowerRoman"/>
+      <w:lvlText w:val="%3."/>
+      <w:lvlJc w:val="right"/>
+      <w:pPr>
+        <w:ind w:left="2160" w:hanging="180"/>
+      </w:pPr>
+    </w:lvl>
+    <w:lvl w:ilvl="3" w:tplc="0409000F" w:tentative="1">
+      <w:start w:val="1"/>
+      <w:numFmt w:val="decimal"/>
+      <w:lvlText w:val="%4."/>
+      <w:lvlJc w:val="left"/>
+      <w:pPr>
+        <w:ind w:left="2880" w:hanging="360"/>
+      </w:pPr>
+    </w:lvl>
+    <w:lvl w:ilvl="4" w:tplc="04090019" w:tentative="1">
+      <w:start w:val="1"/>
+      <w:numFmt w:val="lowerLetter"/>
+      <w:lvlText w:val="%5."/>
+      <w:lvlJc w:val="left"/>
+      <w:pPr>
+        <w:ind w:left="3600" w:hanging="360"/>
+      </w:pPr>
+    </w:lvl>
+    <w:lvl w:ilvl="5" w:tplc="0409001B" w:tentative="1">
+      <w:start w:val="1"/>
+      <w:numFmt w:val="lowerRoman"/>
+      <w:lvlText w:val="%6."/>
+      <w:lvlJc w:val="right"/>
+      <w:pPr>
+        <w:ind w:left="4320" w:hanging="180"/>
+      </w:pPr>
+    </w:lvl>
+    <w:lvl w:ilvl="6" w:tplc="0409000F" w:tentative="1">
+      <w:start w:val="1"/>
+      <w:numFmt w:val="decimal"/>
+      <w:lvlText w:val="%7."/>
+      <w:lvlJc w:val="left"/>
+      <w:pPr>
+        <w:ind w:left="5040" w:hanging="360"/>
+      </w:pPr>
+    </w:lvl>
+    <w:lvl w:ilvl="7" w:tplc="04090019" w:tentative="1">
+      <w:start w:val="1"/>
+      <w:numFmt w:val="lowerLetter"/>
+      <w:lvlText w:val="%8."/>
+      <w:lvlJc w:val="left"/>
+      <w:pPr>
+        <w:ind w:left="5760" w:hanging="360"/>
+      </w:pPr>
+    </w:lvl>
+    <w:lvl w:ilvl="8" w:tplc="0409001B" w:tentative="1">
+      <w:start w:val="1"/>
+      <w:numFmt w:val="lowerRoman"/>
+      <w:lvlText w:val="%9."/>
+      <w:lvlJc w:val="right"/>
+      <w:pPr>
+        <w:ind w:left="6480" w:hanging="180"/>
+      </w:pPr>
+    </w:lvl>
+  </w:abstractNum>
+  <w:abstractNum w:abstractNumId="3" w15:restartNumberingAfterBreak="0">
+    <w:nsid w:val="498009BF"/>
+    <w:multiLevelType w:val="multilevel"/>
+    <w:tmpl w:val="14F2EE98"/>
+    <w:lvl w:ilvl="0">
+      <w:start w:val="1"/>
+      <w:numFmt w:val="decimal"/>
+      <w:lvlText w:val="%1."/>
+      <w:lvlJc w:val="left"/>
+      <w:pPr>
+        <w:tabs>
+          <w:tab w:val="num" w:pos="720"/>
+        </w:tabs>
+        <w:ind w:left="720" w:hanging="360"/>
+      </w:pPr>
+    </w:lvl>
+    <w:lvl w:ilvl="1" w:tentative="1">
+      <w:start w:val="1"/>
+      <w:numFmt w:val="decimal"/>
+      <w:lvlText w:val="%2."/>
+      <w:lvlJc w:val="left"/>
+      <w:pPr>
+        <w:tabs>
+          <w:tab w:val="num" w:pos="1440"/>
+        </w:tabs>
+        <w:ind w:left="1440" w:hanging="360"/>
+      </w:pPr>
+    </w:lvl>
+    <w:lvl w:ilvl="2" w:tentative="1">
+      <w:start w:val="1"/>
+      <w:numFmt w:val="decimal"/>
+      <w:lvlText w:val="%3."/>
+      <w:lvlJc w:val="left"/>
+      <w:pPr>
+        <w:tabs>
+          <w:tab w:val="num" w:pos="2160"/>
+        </w:tabs>
+        <w:ind w:left="2160" w:hanging="360"/>
+      </w:pPr>
+    </w:lvl>
+    <w:lvl w:ilvl="3" w:tentative="1">
+      <w:start w:val="1"/>
+      <w:numFmt w:val="decimal"/>
+      <w:lvlText w:val="%4."/>
+      <w:lvlJc w:val="left"/>
+      <w:pPr>
+        <w:tabs>
+          <w:tab w:val="num" w:pos="2880"/>
+        </w:tabs>
+        <w:ind w:left="2880" w:hanging="360"/>
+      </w:pPr>
+    </w:lvl>
+    <w:lvl w:ilvl="4" w:tentative="1">
+      <w:start w:val="1"/>
+      <w:numFmt w:val="decimal"/>
+      <w:lvlText w:val="%5."/>
+      <w:lvlJc w:val="left"/>
+      <w:pPr>
+        <w:tabs>
+          <w:tab w:val="num" w:pos="3600"/>
+        </w:tabs>
+        <w:ind w:left="3600" w:hanging="360"/>
+      </w:pPr>
+    </w:lvl>
+    <w:lvl w:ilvl="5" w:tentative="1">
+      <w:start w:val="1"/>
+      <w:numFmt w:val="decimal"/>
+      <w:lvlText w:val="%6."/>
+      <w:lvlJc w:val="left"/>
+      <w:pPr>
+        <w:tabs>
+          <w:tab w:val="num" w:pos="4320"/>
+        </w:tabs>
+        <w:ind w:left="4320" w:hanging="360"/>
+      </w:pPr>
+    </w:lvl>
+    <w:lvl w:ilvl="6" w:tentative="1">
+      <w:start w:val="1"/>
+      <w:numFmt w:val="decimal"/>
+      <w:lvlText w:val="%7."/>
+      <w:lvlJc w:val="left"/>
+      <w:pPr>
+        <w:tabs>
+          <w:tab w:val="num" w:pos="5040"/>
+        </w:tabs>
+        <w:ind w:left="5040" w:hanging="360"/>
+      </w:pPr>
+    </w:lvl>
+    <w:lvl w:ilvl="7" w:tentative="1">
+      <w:start w:val="1"/>
+      <w:numFmt w:val="decimal"/>
+      <w:lvlText w:val="%8."/>
+      <w:lvlJc w:val="left"/>
+      <w:pPr>
+        <w:tabs>
+          <w:tab w:val="num" w:pos="5760"/>
+        </w:tabs>
+        <w:ind w:left="5760" w:hanging="360"/>
+      </w:pPr>
+    </w:lvl>
+    <w:lvl w:ilvl="8" w:tentative="1">
+      <w:start w:val="1"/>
+      <w:numFmt w:val="decimal"/>
+      <w:lvlText w:val="%9."/>
+      <w:lvlJc w:val="left"/>
+      <w:pPr>
+        <w:tabs>
+          <w:tab w:val="num" w:pos="6480"/>
+        </w:tabs>
+        <w:ind w:left="6480" w:hanging="360"/>
+      </w:pPr>
+    </w:lvl>
+  </w:abstractNum>
+  <w:abstractNum w:abstractNumId="4" w15:restartNumberingAfterBreak="0">
     <w:nsid w:val="638D8100"/>
     <w:multiLevelType w:val="singleLevel"/>
     <w:tmpl w:val="638D8100"/>
@@ -1690,7 +3020,7 @@
       <w:lvlJc w:val="left"/>
     </w:lvl>
   </w:abstractNum>
-  <w:abstractNum w:abstractNumId="2" w15:restartNumberingAfterBreak="0">
+  <w:abstractNum w:abstractNumId="5" w15:restartNumberingAfterBreak="0">
     <w:nsid w:val="7DCD69AF"/>
     <w:multiLevelType w:val="multilevel"/>
     <w:tmpl w:val="7DCD69AF"/>
@@ -1804,13 +3134,22 @@
     </w:lvl>
   </w:abstractNum>
   <w:num w:numId="1" w16cid:durableId="1136994618">
-    <w:abstractNumId w:val="2"/>
+    <w:abstractNumId w:val="5"/>
   </w:num>
   <w:num w:numId="2" w16cid:durableId="1193610549">
     <w:abstractNumId w:val="0"/>
   </w:num>
   <w:num w:numId="3" w16cid:durableId="1970937733">
+    <w:abstractNumId w:val="4"/>
+  </w:num>
+  <w:num w:numId="4" w16cid:durableId="74787570">
+    <w:abstractNumId w:val="2"/>
+  </w:num>
+  <w:num w:numId="5" w16cid:durableId="387270754">
     <w:abstractNumId w:val="1"/>
+  </w:num>
+  <w:num w:numId="6" w16cid:durableId="771318366">
+    <w:abstractNumId w:val="3"/>
   </w:num>
 </w:numbering>
 </file>
@@ -2390,6 +3729,147 @@
       <w:contextualSpacing/>
     </w:pPr>
   </w:style>
+  <w:style w:type="paragraph" w:styleId="Date">
+    <w:name w:val="Date"/>
+    <w:basedOn w:val="Normal"/>
+    <w:next w:val="Normal"/>
+    <w:link w:val="DateChar"/>
+    <w:uiPriority w:val="99"/>
+    <w:semiHidden/>
+    <w:unhideWhenUsed/>
+    <w:rsid w:val="009C5E52"/>
+  </w:style>
+  <w:style w:type="character" w:customStyle="1" w:styleId="DateChar">
+    <w:name w:val="Date Char"/>
+    <w:basedOn w:val="DefaultParagraphFont"/>
+    <w:link w:val="Date"/>
+    <w:uiPriority w:val="99"/>
+    <w:semiHidden/>
+    <w:rsid w:val="009C5E52"/>
+    <w:rPr>
+      <w:sz w:val="22"/>
+      <w:szCs w:val="22"/>
+      <w:lang w:val="en"/>
+    </w:rPr>
+  </w:style>
+  <w:style w:type="paragraph" w:styleId="ListParagraph">
+    <w:name w:val="List Paragraph"/>
+    <w:basedOn w:val="Normal"/>
+    <w:uiPriority w:val="99"/>
+    <w:rsid w:val="009C5E52"/>
+    <w:pPr>
+      <w:ind w:left="720"/>
+      <w:contextualSpacing/>
+    </w:pPr>
+  </w:style>
+  <w:style w:type="paragraph" w:styleId="NormalWeb">
+    <w:name w:val="Normal (Web)"/>
+    <w:basedOn w:val="Normal"/>
+    <w:uiPriority w:val="99"/>
+    <w:semiHidden/>
+    <w:unhideWhenUsed/>
+    <w:rsid w:val="009C5E52"/>
+    <w:pPr>
+      <w:spacing w:before="100" w:beforeAutospacing="1" w:after="100" w:afterAutospacing="1" w:line="240" w:lineRule="auto"/>
+    </w:pPr>
+    <w:rPr>
+      <w:rFonts w:ascii="Times New Roman" w:eastAsia="Times New Roman" w:hAnsi="Times New Roman" w:cs="Times New Roman"/>
+      <w:sz w:val="24"/>
+      <w:szCs w:val="24"/>
+      <w:lang w:val="en-US"/>
+    </w:rPr>
+  </w:style>
+  <w:style w:type="character" w:styleId="HTMLCode">
+    <w:name w:val="HTML Code"/>
+    <w:basedOn w:val="DefaultParagraphFont"/>
+    <w:uiPriority w:val="99"/>
+    <w:semiHidden/>
+    <w:unhideWhenUsed/>
+    <w:rsid w:val="009C5E52"/>
+    <w:rPr>
+      <w:rFonts w:ascii="Courier New" w:eastAsia="Times New Roman" w:hAnsi="Courier New" w:cs="Courier New"/>
+      <w:sz w:val="20"/>
+      <w:szCs w:val="20"/>
+    </w:rPr>
+  </w:style>
+  <w:style w:type="paragraph" w:styleId="z-TopofForm">
+    <w:name w:val="HTML Top of Form"/>
+    <w:basedOn w:val="Normal"/>
+    <w:next w:val="Normal"/>
+    <w:link w:val="z-TopofFormChar"/>
+    <w:hidden/>
+    <w:uiPriority w:val="99"/>
+    <w:semiHidden/>
+    <w:unhideWhenUsed/>
+    <w:rsid w:val="009C5E52"/>
+    <w:pPr>
+      <w:pBdr>
+        <w:bottom w:val="single" w:sz="6" w:space="1" w:color="auto"/>
+      </w:pBdr>
+      <w:spacing w:line="240" w:lineRule="auto"/>
+      <w:jc w:val="center"/>
+    </w:pPr>
+    <w:rPr>
+      <w:rFonts w:eastAsia="Times New Roman"/>
+      <w:vanish/>
+      <w:sz w:val="16"/>
+      <w:szCs w:val="16"/>
+      <w:lang w:val="en-US"/>
+    </w:rPr>
+  </w:style>
+  <w:style w:type="character" w:customStyle="1" w:styleId="z-TopofFormChar">
+    <w:name w:val="z-Top of Form Char"/>
+    <w:basedOn w:val="DefaultParagraphFont"/>
+    <w:link w:val="z-TopofForm"/>
+    <w:uiPriority w:val="99"/>
+    <w:semiHidden/>
+    <w:rsid w:val="009C5E52"/>
+    <w:rPr>
+      <w:rFonts w:eastAsia="Times New Roman"/>
+      <w:vanish/>
+      <w:sz w:val="16"/>
+      <w:szCs w:val="16"/>
+    </w:rPr>
+  </w:style>
+  <w:style w:type="paragraph" w:styleId="z-BottomofForm">
+    <w:name w:val="HTML Bottom of Form"/>
+    <w:basedOn w:val="Normal"/>
+    <w:next w:val="Normal"/>
+    <w:link w:val="z-BottomofFormChar"/>
+    <w:hidden/>
+    <w:uiPriority w:val="99"/>
+    <w:semiHidden/>
+    <w:unhideWhenUsed/>
+    <w:rsid w:val="009C5E52"/>
+    <w:pPr>
+      <w:pBdr>
+        <w:top w:val="single" w:sz="6" w:space="1" w:color="auto"/>
+      </w:pBdr>
+      <w:spacing w:line="240" w:lineRule="auto"/>
+      <w:jc w:val="center"/>
+    </w:pPr>
+    <w:rPr>
+      <w:rFonts w:eastAsia="Times New Roman"/>
+      <w:vanish/>
+      <w:sz w:val="16"/>
+      <w:szCs w:val="16"/>
+      <w:lang w:val="en-US"/>
+    </w:rPr>
+  </w:style>
+  <w:style w:type="character" w:customStyle="1" w:styleId="z-BottomofFormChar">
+    <w:name w:val="z-Bottom of Form Char"/>
+    <w:basedOn w:val="DefaultParagraphFont"/>
+    <w:link w:val="z-BottomofForm"/>
+    <w:uiPriority w:val="99"/>
+    <w:semiHidden/>
+    <w:rsid w:val="009C5E52"/>
+    <w:rPr>
+      <w:rFonts w:eastAsia="Times New Roman"/>
+      <w:vanish/>
+      <w:sz w:val="16"/>
+      <w:szCs w:val="16"/>
+    </w:rPr>
+  </w:style>
 </w:styles>
 </file>
 

</xml_diff>